<commit_message>
modified energy/power results and added PartE comment
</commit_message>
<xml_diff>
--- a/SIGNALS REPORT.docx
+++ b/SIGNALS REPORT.docx
@@ -84,7 +84,7 @@
           <w:sz w:val="24"/>
           <w:szCs w:val="24"/>
         </w:rPr>
-        <w:t>3.613679</w:t>
+        <w:t>Infinite [Energy signal] [Periodic]</w:t>
       </w:r>
     </w:p>
     <w:p>
@@ -131,7 +131,7 @@
           <w:sz w:val="24"/>
           <w:szCs w:val="24"/>
         </w:rPr>
-        <w:t>120455</w:t>
+        <w:t>02409119</w:t>
       </w:r>
       <w:bookmarkStart w:id="0" w:name="_GoBack"/>
       <w:bookmarkEnd w:id="0"/>
@@ -144,6 +144,336 @@
           <w:u w:val="single"/>
         </w:rPr>
       </w:pPr>
+    </w:p>
+    <w:p>
+      <w:pPr>
+        <w:rPr>
+          <w:sz w:val="24"/>
+          <w:szCs w:val="24"/>
+          <w:u w:val="single"/>
+        </w:rPr>
+      </w:pPr>
+      <w:r>
+        <w:rPr>
+          <w:sz w:val="32"/>
+          <w:szCs w:val="32"/>
+          <w:u w:val="single"/>
+        </w:rPr>
+        <w:t>PART E-c</w:t>
+      </w:r>
+      <w:r>
+        <w:rPr>
+          <w:sz w:val="32"/>
+          <w:szCs w:val="32"/>
+          <w:u w:val="single"/>
+        </w:rPr>
+        <w:t>:</w:t>
+      </w:r>
+    </w:p>
+    <w:p>
+      <w:pPr>
+        <w:rPr>
+          <w:sz w:val="24"/>
+          <w:szCs w:val="24"/>
+        </w:rPr>
+      </w:pPr>
+      <w:r>
+        <w:rPr>
+          <w:sz w:val="24"/>
+          <w:szCs w:val="24"/>
+          <w:u w:val="single"/>
+        </w:rPr>
+        <w:t xml:space="preserve">Comment: </w:t>
+      </w:r>
+      <w:r>
+        <w:rPr>
+          <w:sz w:val="24"/>
+          <w:szCs w:val="24"/>
+        </w:rPr>
+        <w:t xml:space="preserve"> </w:t>
+      </w:r>
+      <w:r>
+        <w:rPr>
+          <w:sz w:val="24"/>
+          <w:szCs w:val="24"/>
+        </w:rPr>
+        <w:t>r (</w:t>
+      </w:r>
+      <w:r>
+        <w:rPr>
+          <w:sz w:val="24"/>
+          <w:szCs w:val="24"/>
+        </w:rPr>
+        <w:t xml:space="preserve">t) function should be 2 </w:t>
+      </w:r>
+      <w:proofErr w:type="spellStart"/>
+      <w:r>
+        <w:rPr>
+          <w:sz w:val="24"/>
+          <w:szCs w:val="24"/>
+        </w:rPr>
+        <w:t>Rects</w:t>
+      </w:r>
+      <w:proofErr w:type="spellEnd"/>
+      <w:r>
+        <w:rPr>
+          <w:sz w:val="24"/>
+          <w:szCs w:val="24"/>
+        </w:rPr>
+        <w:t xml:space="preserve"> and Halved in magnitude </w:t>
+      </w:r>
+      <w:proofErr w:type="gramStart"/>
+      <w:r>
+        <w:rPr>
+          <w:sz w:val="24"/>
+          <w:szCs w:val="24"/>
+        </w:rPr>
+        <w:t>as :</w:t>
+      </w:r>
+      <w:proofErr w:type="gramEnd"/>
+    </w:p>
+    <w:p>
+      <w:pPr>
+        <w:jc w:val="center"/>
+        <w:rPr>
+          <w:sz w:val="24"/>
+          <w:szCs w:val="24"/>
+        </w:rPr>
+      </w:pPr>
+      <m:oMath>
+        <m:func>
+          <m:funcPr>
+            <m:ctrlPr>
+              <w:rPr>
+                <w:rFonts w:ascii="Cambria Math" w:hAnsi="Cambria Math"/>
+                <w:i/>
+                <w:sz w:val="24"/>
+                <w:szCs w:val="24"/>
+              </w:rPr>
+            </m:ctrlPr>
+          </m:funcPr>
+          <m:fName>
+            <m:r>
+              <m:rPr>
+                <m:sty m:val="p"/>
+              </m:rPr>
+              <w:rPr>
+                <w:rFonts w:ascii="Cambria Math" w:hAnsi="Cambria Math"/>
+                <w:sz w:val="24"/>
+                <w:szCs w:val="24"/>
+              </w:rPr>
+              <m:t>cos</m:t>
+            </m:r>
+          </m:fName>
+          <m:e>
+            <m:d>
+              <m:dPr>
+                <m:ctrlPr>
+                  <w:rPr>
+                    <w:rFonts w:ascii="Cambria Math" w:hAnsi="Cambria Math"/>
+                    <w:i/>
+                    <w:sz w:val="24"/>
+                    <w:szCs w:val="24"/>
+                  </w:rPr>
+                </m:ctrlPr>
+              </m:dPr>
+              <m:e>
+                <m:r>
+                  <w:rPr>
+                    <w:rFonts w:ascii="Cambria Math" w:hAnsi="Cambria Math"/>
+                    <w:sz w:val="24"/>
+                    <w:szCs w:val="24"/>
+                  </w:rPr>
+                  <m:t>xt</m:t>
+                </m:r>
+              </m:e>
+            </m:d>
+          </m:e>
+        </m:func>
+        <m:r>
+          <w:rPr>
+            <w:rFonts w:ascii="Cambria Math" w:hAnsi="Cambria Math"/>
+            <w:sz w:val="24"/>
+            <w:szCs w:val="24"/>
+          </w:rPr>
+          <m:t>=</m:t>
+        </m:r>
+        <m:sSup>
+          <m:sSupPr>
+            <m:ctrlPr>
+              <w:rPr>
+                <w:rFonts w:ascii="Cambria Math" w:hAnsi="Cambria Math"/>
+                <w:i/>
+                <w:sz w:val="24"/>
+                <w:szCs w:val="24"/>
+              </w:rPr>
+            </m:ctrlPr>
+          </m:sSupPr>
+          <m:e>
+            <m:f>
+              <m:fPr>
+                <m:ctrlPr>
+                  <w:rPr>
+                    <w:rFonts w:ascii="Cambria Math" w:hAnsi="Cambria Math"/>
+                    <w:i/>
+                    <w:sz w:val="24"/>
+                    <w:szCs w:val="24"/>
+                  </w:rPr>
+                </m:ctrlPr>
+              </m:fPr>
+              <m:num>
+                <m:r>
+                  <w:rPr>
+                    <w:rFonts w:ascii="Cambria Math" w:hAnsi="Cambria Math"/>
+                    <w:sz w:val="24"/>
+                    <w:szCs w:val="24"/>
+                  </w:rPr>
+                  <m:t>1</m:t>
+                </m:r>
+              </m:num>
+              <m:den>
+                <m:r>
+                  <w:rPr>
+                    <w:rFonts w:ascii="Cambria Math" w:hAnsi="Cambria Math"/>
+                    <w:sz w:val="24"/>
+                    <w:szCs w:val="24"/>
+                  </w:rPr>
+                  <m:t>2</m:t>
+                </m:r>
+              </m:den>
+            </m:f>
+            <m:r>
+              <w:rPr>
+                <w:rFonts w:ascii="Cambria Math" w:hAnsi="Cambria Math"/>
+                <w:sz w:val="24"/>
+                <w:szCs w:val="24"/>
+              </w:rPr>
+              <m:t>(e</m:t>
+            </m:r>
+          </m:e>
+          <m:sup>
+            <m:r>
+              <w:rPr>
+                <w:rFonts w:ascii="Cambria Math" w:hAnsi="Cambria Math"/>
+                <w:sz w:val="24"/>
+                <w:szCs w:val="24"/>
+              </w:rPr>
+              <m:t>jxt</m:t>
+            </m:r>
+          </m:sup>
+        </m:sSup>
+        <m:r>
+          <w:rPr>
+            <w:rFonts w:ascii="Cambria Math" w:hAnsi="Cambria Math"/>
+            <w:sz w:val="24"/>
+            <w:szCs w:val="24"/>
+          </w:rPr>
+          <m:t>+</m:t>
+        </m:r>
+        <m:sSup>
+          <m:sSupPr>
+            <m:ctrlPr>
+              <w:rPr>
+                <w:rFonts w:ascii="Cambria Math" w:hAnsi="Cambria Math"/>
+                <w:i/>
+                <w:sz w:val="24"/>
+                <w:szCs w:val="24"/>
+              </w:rPr>
+            </m:ctrlPr>
+          </m:sSupPr>
+          <m:e>
+            <m:r>
+              <w:rPr>
+                <w:rFonts w:ascii="Cambria Math" w:hAnsi="Cambria Math"/>
+                <w:sz w:val="24"/>
+                <w:szCs w:val="24"/>
+              </w:rPr>
+              <m:t>e</m:t>
+            </m:r>
+          </m:e>
+          <m:sup>
+            <m:r>
+              <w:rPr>
+                <w:rFonts w:ascii="Cambria Math" w:hAnsi="Cambria Math"/>
+                <w:sz w:val="24"/>
+                <w:szCs w:val="24"/>
+              </w:rPr>
+              <m:t>-jxt</m:t>
+            </m:r>
+          </m:sup>
+        </m:sSup>
+        <m:r>
+          <w:rPr>
+            <w:rFonts w:ascii="Cambria Math" w:hAnsi="Cambria Math"/>
+            <w:sz w:val="24"/>
+            <w:szCs w:val="24"/>
+          </w:rPr>
+          <m:t>)</m:t>
+        </m:r>
+      </m:oMath>
+      <w:r>
+        <w:rPr>
+          <w:sz w:val="24"/>
+          <w:szCs w:val="24"/>
+        </w:rPr>
+        <w:t>.</w:t>
+      </w:r>
+    </w:p>
+    <w:p>
+      <w:pPr>
+        <w:rPr>
+          <w:sz w:val="24"/>
+          <w:szCs w:val="24"/>
+        </w:rPr>
+      </w:pPr>
+      <w:r>
+        <w:rPr>
+          <w:sz w:val="24"/>
+          <w:szCs w:val="24"/>
+        </w:rPr>
+        <w:t xml:space="preserve">Also in Frequency Domain, it will be shifted as it’s multiplied by  </w:t>
+      </w:r>
+      <m:oMath>
+        <m:sSup>
+          <m:sSupPr>
+            <m:ctrlPr>
+              <w:rPr>
+                <w:rFonts w:ascii="Cambria Math" w:hAnsi="Cambria Math"/>
+                <w:i/>
+                <w:sz w:val="24"/>
+                <w:szCs w:val="24"/>
+              </w:rPr>
+            </m:ctrlPr>
+          </m:sSupPr>
+          <m:e>
+            <m:r>
+              <w:rPr>
+                <w:rFonts w:ascii="Cambria Math" w:hAnsi="Cambria Math"/>
+                <w:sz w:val="24"/>
+                <w:szCs w:val="24"/>
+              </w:rPr>
+              <m:t>e</m:t>
+            </m:r>
+          </m:e>
+          <m:sup>
+            <m:r>
+              <w:rPr>
+                <w:rFonts w:ascii="Cambria Math" w:hAnsi="Cambria Math"/>
+                <w:sz w:val="24"/>
+                <w:szCs w:val="24"/>
+              </w:rPr>
+              <m:t>jxt</m:t>
+            </m:r>
+          </m:sup>
+        </m:sSup>
+      </m:oMath>
+      <w:r>
+        <w:rPr>
+          <w:sz w:val="24"/>
+          <w:szCs w:val="24"/>
+        </w:rPr>
+        <w:t xml:space="preserve"> in Time domain.</w:t>
+      </w:r>
     </w:p>
     <w:sectPr>
       <w:pgSz w:w="12240" w:h="15840"/>
@@ -342,6 +672,46 @@
     <w:semiHidden/>
     <w:unhideWhenUsed/>
   </w:style>
+  <w:style w:type="character" w:styleId="PlaceholderText">
+    <w:name w:val="Placeholder Text"/>
+    <w:basedOn w:val="DefaultParagraphFont"/>
+    <w:uiPriority w:val="99"/>
+    <w:semiHidden/>
+    <w:rsid w:val="007C5E3F"/>
+    <w:rPr>
+      <w:color w:val="808080"/>
+    </w:rPr>
+  </w:style>
+  <w:style w:type="paragraph" w:styleId="BalloonText">
+    <w:name w:val="Balloon Text"/>
+    <w:basedOn w:val="Normal"/>
+    <w:link w:val="BalloonTextChar"/>
+    <w:uiPriority w:val="99"/>
+    <w:semiHidden/>
+    <w:unhideWhenUsed/>
+    <w:rsid w:val="007C5E3F"/>
+    <w:pPr>
+      <w:spacing w:after="0" w:line="240" w:lineRule="auto"/>
+    </w:pPr>
+    <w:rPr>
+      <w:rFonts w:ascii="Tahoma" w:hAnsi="Tahoma" w:cs="Tahoma"/>
+      <w:sz w:val="16"/>
+      <w:szCs w:val="16"/>
+    </w:rPr>
+  </w:style>
+  <w:style w:type="character" w:customStyle="1" w:styleId="BalloonTextChar">
+    <w:name w:val="Balloon Text Char"/>
+    <w:basedOn w:val="DefaultParagraphFont"/>
+    <w:link w:val="BalloonText"/>
+    <w:uiPriority w:val="99"/>
+    <w:semiHidden/>
+    <w:rsid w:val="007C5E3F"/>
+    <w:rPr>
+      <w:rFonts w:ascii="Tahoma" w:hAnsi="Tahoma" w:cs="Tahoma"/>
+      <w:sz w:val="16"/>
+      <w:szCs w:val="16"/>
+    </w:rPr>
+  </w:style>
 </w:styles>
 </file>
 
@@ -531,6 +901,46 @@
     <w:uiPriority w:val="99"/>
     <w:semiHidden/>
     <w:unhideWhenUsed/>
+  </w:style>
+  <w:style w:type="character" w:styleId="PlaceholderText">
+    <w:name w:val="Placeholder Text"/>
+    <w:basedOn w:val="DefaultParagraphFont"/>
+    <w:uiPriority w:val="99"/>
+    <w:semiHidden/>
+    <w:rsid w:val="007C5E3F"/>
+    <w:rPr>
+      <w:color w:val="808080"/>
+    </w:rPr>
+  </w:style>
+  <w:style w:type="paragraph" w:styleId="BalloonText">
+    <w:name w:val="Balloon Text"/>
+    <w:basedOn w:val="Normal"/>
+    <w:link w:val="BalloonTextChar"/>
+    <w:uiPriority w:val="99"/>
+    <w:semiHidden/>
+    <w:unhideWhenUsed/>
+    <w:rsid w:val="007C5E3F"/>
+    <w:pPr>
+      <w:spacing w:after="0" w:line="240" w:lineRule="auto"/>
+    </w:pPr>
+    <w:rPr>
+      <w:rFonts w:ascii="Tahoma" w:hAnsi="Tahoma" w:cs="Tahoma"/>
+      <w:sz w:val="16"/>
+      <w:szCs w:val="16"/>
+    </w:rPr>
+  </w:style>
+  <w:style w:type="character" w:customStyle="1" w:styleId="BalloonTextChar">
+    <w:name w:val="Balloon Text Char"/>
+    <w:basedOn w:val="DefaultParagraphFont"/>
+    <w:link w:val="BalloonText"/>
+    <w:uiPriority w:val="99"/>
+    <w:semiHidden/>
+    <w:rsid w:val="007C5E3F"/>
+    <w:rPr>
+      <w:rFonts w:ascii="Tahoma" w:hAnsi="Tahoma" w:cs="Tahoma"/>
+      <w:sz w:val="16"/>
+      <w:szCs w:val="16"/>
+    </w:rPr>
   </w:style>
 </w:styles>
 </file>

</xml_diff>

<commit_message>
fixed energy in word file
</commit_message>
<xml_diff>
--- a/SIGNALS REPORT.docx
+++ b/SIGNALS REPORT.docx
@@ -86,6 +86,49 @@
         </w:rPr>
         <w:t>Infinite [Energy signal] [Periodic]</w:t>
       </w:r>
+      <w:r>
+        <w:rPr>
+          <w:sz w:val="24"/>
+          <w:szCs w:val="24"/>
+        </w:rPr>
+        <w:t xml:space="preserve"> </w:t>
+      </w:r>
+      <w:r>
+        <w:rPr>
+          <w:sz w:val="24"/>
+          <w:szCs w:val="24"/>
+        </w:rPr>
+        <w:tab/>
+      </w:r>
+      <w:r>
+        <w:rPr>
+          <w:sz w:val="24"/>
+          <w:szCs w:val="24"/>
+        </w:rPr>
+        <w:tab/>
+      </w:r>
+      <w:r>
+        <w:rPr>
+          <w:sz w:val="24"/>
+          <w:szCs w:val="24"/>
+        </w:rPr>
+        <w:tab/>
+      </w:r>
+      <w:r>
+        <w:rPr>
+          <w:sz w:val="24"/>
+          <w:szCs w:val="24"/>
+        </w:rPr>
+        <w:tab/>
+        <w:t>–</w:t>
+      </w:r>
+      <w:r>
+        <w:rPr>
+          <w:sz w:val="24"/>
+          <w:szCs w:val="24"/>
+        </w:rPr>
+        <w:t>for Period: 0.7227359</w:t>
+      </w:r>
     </w:p>
     <w:p>
       <w:pPr>
@@ -133,8 +176,6 @@
         </w:rPr>
         <w:t>02409119</w:t>
       </w:r>
-      <w:bookmarkStart w:id="0" w:name="_GoBack"/>
-      <w:bookmarkEnd w:id="0"/>
     </w:p>
     <w:p>
       <w:pPr>
@@ -144,6 +185,8 @@
           <w:u w:val="single"/>
         </w:rPr>
       </w:pPr>
+      <w:bookmarkStart w:id="0" w:name="_GoBack"/>
+      <w:bookmarkEnd w:id="0"/>
     </w:p>
     <w:p>
       <w:pPr>

</xml_diff>